<commit_message>
Updated RFP with MVP info
</commit_message>
<xml_diff>
--- a/RFP.docx
+++ b/RFP.docx
@@ -774,7 +774,39 @@
         <w:rPr>
           <w:rFonts w:ascii="Calibri" w:eastAsia="Calibri" w:hAnsi="Calibri" w:cs="Calibri"/>
         </w:rPr>
-        <w:t>Integration with the Toast Point of Sale (POS) system, utilizing its RESTful API and OAuth2 authentication.</w:t>
+        <w:t xml:space="preserve">Integration with the </w:t>
+      </w:r>
+      <w:r>
+        <w:rPr>
+          <w:rFonts w:ascii="Calibri" w:eastAsia="Calibri" w:hAnsi="Calibri" w:cs="Calibri"/>
+        </w:rPr>
+        <w:t>ACME Browser-</w:t>
+      </w:r>
+      <w:proofErr w:type="gramStart"/>
+      <w:r>
+        <w:rPr>
+          <w:rFonts w:ascii="Calibri" w:eastAsia="Calibri" w:hAnsi="Calibri" w:cs="Calibri"/>
+        </w:rPr>
+        <w:t xml:space="preserve">based </w:t>
+      </w:r>
+      <w:r>
+        <w:rPr>
+          <w:rFonts w:ascii="Calibri" w:eastAsia="Calibri" w:hAnsi="Calibri" w:cs="Calibri"/>
+        </w:rPr>
+        <w:t xml:space="preserve"> Point</w:t>
+      </w:r>
+      <w:proofErr w:type="gramEnd"/>
+      <w:r>
+        <w:rPr>
+          <w:rFonts w:ascii="Calibri" w:eastAsia="Calibri" w:hAnsi="Calibri" w:cs="Calibri"/>
+        </w:rPr>
+        <w:t xml:space="preserve"> of Sale (POS) system</w:t>
+      </w:r>
+      <w:r>
+        <w:rPr>
+          <w:rFonts w:ascii="Calibri" w:eastAsia="Calibri" w:hAnsi="Calibri" w:cs="Calibri"/>
+        </w:rPr>
+        <w:t>.</w:t>
       </w:r>
     </w:p>
     <w:p>
@@ -2587,7 +2619,33 @@
         <w:rPr>
           <w:rFonts w:ascii="Calibri" w:eastAsia="Calibri" w:hAnsi="Calibri" w:cs="Calibri"/>
         </w:rPr>
-        <w:t xml:space="preserve">The project will be overseen by a project board consisting of senior business and ICT managers from The Local Coffee Shop. Lines of contact, including escalation procedures, will be </w:t>
+        <w:t xml:space="preserve">The project will be overseen by a project board consisting of senior business and </w:t>
+      </w:r>
+      <w:r>
+        <w:rPr>
+          <w:rFonts w:ascii="Calibri" w:eastAsia="Calibri" w:hAnsi="Calibri" w:cs="Calibri"/>
+        </w:rPr>
+        <w:t xml:space="preserve">key stakeholders </w:t>
+      </w:r>
+      <w:proofErr w:type="gramStart"/>
+      <w:r>
+        <w:rPr>
+          <w:rFonts w:ascii="Calibri" w:eastAsia="Calibri" w:hAnsi="Calibri" w:cs="Calibri"/>
+        </w:rPr>
+        <w:t xml:space="preserve">and </w:t>
+      </w:r>
+      <w:r>
+        <w:rPr>
+          <w:rFonts w:ascii="Calibri" w:eastAsia="Calibri" w:hAnsi="Calibri" w:cs="Calibri"/>
+        </w:rPr>
+        <w:t xml:space="preserve"> managers</w:t>
+      </w:r>
+      <w:proofErr w:type="gramEnd"/>
+      <w:r>
+        <w:rPr>
+          <w:rFonts w:ascii="Calibri" w:eastAsia="Calibri" w:hAnsi="Calibri" w:cs="Calibri"/>
+        </w:rPr>
+        <w:t xml:space="preserve"> from The Local Coffee Shop. Lines of contact, including escalation procedures, will be </w:t>
       </w:r>
       <w:proofErr w:type="gramStart"/>
       <w:r>
@@ -3146,7 +3204,19 @@
         <w:rPr>
           <w:rFonts w:ascii="Calibri" w:eastAsia="Calibri" w:hAnsi="Calibri" w:cs="Calibri"/>
         </w:rPr>
-        <w:t>POS Systems: The coffee shop utilizes a basic POS system at both locations, primarily for transaction processing. This system is not fully integrated with inventory or CRM systems.</w:t>
+        <w:t>POS Systems: The coffee shop utilizes a basic</w:t>
+      </w:r>
+      <w:r>
+        <w:rPr>
+          <w:rFonts w:ascii="Calibri" w:eastAsia="Calibri" w:hAnsi="Calibri" w:cs="Calibri"/>
+        </w:rPr>
+        <w:t xml:space="preserve"> browser-based</w:t>
+      </w:r>
+      <w:r>
+        <w:rPr>
+          <w:rFonts w:ascii="Calibri" w:eastAsia="Calibri" w:hAnsi="Calibri" w:cs="Calibri"/>
+        </w:rPr>
+        <w:t xml:space="preserve"> POS system at both locations, primarily for transaction processing. This system is not fully integrated with inventory or CRM systems.</w:t>
       </w:r>
     </w:p>
     <w:p>
@@ -3216,21 +3286,59 @@
         <w:rPr>
           <w:rFonts w:ascii="Calibri" w:eastAsia="Calibri" w:hAnsi="Calibri" w:cs="Calibri"/>
         </w:rPr>
-        <w:t>Hardware: The existing hardware includes POS terminals, office computers, and standard peripherals like printers and routers.2. Point of Sale (POS) Systems</w:t>
-      </w:r>
-    </w:p>
-    <w:p>
-      <w:pPr>
-        <w:spacing w:after="160" w:line="259" w:lineRule="auto"/>
-        <w:rPr>
-          <w:rFonts w:ascii="Calibri" w:eastAsia="Calibri" w:hAnsi="Calibri" w:cs="Calibri"/>
-        </w:rPr>
-      </w:pPr>
-      <w:r>
-        <w:rPr>
-          <w:rFonts w:ascii="Calibri" w:eastAsia="Calibri" w:hAnsi="Calibri" w:cs="Calibri"/>
-        </w:rPr>
-        <w:t>•System Type: Toast POS.</w:t>
+        <w:t>Hardware: The existing hardware includes POS terminals, office computers, and standard peripherals like printers and routers.</w:t>
+      </w:r>
+    </w:p>
+    <w:p>
+      <w:pPr>
+        <w:spacing w:after="160" w:line="259" w:lineRule="auto"/>
+        <w:rPr>
+          <w:rFonts w:ascii="Calibri" w:eastAsia="Calibri" w:hAnsi="Calibri" w:cs="Calibri"/>
+        </w:rPr>
+      </w:pPr>
+      <w:r>
+        <w:rPr>
+          <w:rFonts w:ascii="Calibri" w:eastAsia="Calibri" w:hAnsi="Calibri" w:cs="Calibri"/>
+        </w:rPr>
+        <w:t>2. Point of Sale (POS) Systems</w:t>
+      </w:r>
+    </w:p>
+    <w:p>
+      <w:pPr>
+        <w:spacing w:after="160" w:line="259" w:lineRule="auto"/>
+        <w:rPr>
+          <w:rFonts w:ascii="Calibri" w:eastAsia="Calibri" w:hAnsi="Calibri" w:cs="Calibri"/>
+        </w:rPr>
+      </w:pPr>
+      <w:r>
+        <w:rPr>
+          <w:rFonts w:ascii="Calibri" w:eastAsia="Calibri" w:hAnsi="Calibri" w:cs="Calibri"/>
+        </w:rPr>
+        <w:t xml:space="preserve">•System Type: </w:t>
+      </w:r>
+      <w:r>
+        <w:rPr>
+          <w:rFonts w:ascii="Calibri" w:eastAsia="Calibri" w:hAnsi="Calibri" w:cs="Calibri"/>
+        </w:rPr>
+        <w:t>ACME</w:t>
+      </w:r>
+      <w:r>
+        <w:rPr>
+          <w:rFonts w:ascii="Calibri" w:eastAsia="Calibri" w:hAnsi="Calibri" w:cs="Calibri"/>
+        </w:rPr>
+        <w:t xml:space="preserve"> POS</w:t>
+      </w:r>
+      <w:r>
+        <w:rPr>
+          <w:rFonts w:ascii="Calibri" w:eastAsia="Calibri" w:hAnsi="Calibri" w:cs="Calibri"/>
+        </w:rPr>
+        <w:t xml:space="preserve"> (Browser-based)</w:t>
+      </w:r>
+      <w:r>
+        <w:rPr>
+          <w:rFonts w:ascii="Calibri" w:eastAsia="Calibri" w:hAnsi="Calibri" w:cs="Calibri"/>
+        </w:rPr>
+        <w:t>.</w:t>
       </w:r>
     </w:p>
     <w:p>
@@ -3258,27 +3366,13 @@
         <w:rPr>
           <w:rFonts w:ascii="Calibri" w:eastAsia="Calibri" w:hAnsi="Calibri" w:cs="Calibri"/>
         </w:rPr>
-        <w:t>•Integration Points: Currently operates in standalone mode, potential integration with the proposed SISMS.</w:t>
-      </w:r>
-      <w:r>
-        <w:rPr>
-          <w:rFonts w:ascii="Calibri" w:eastAsia="Calibri" w:hAnsi="Calibri" w:cs="Calibri"/>
-        </w:rPr>
-        <w:tab/>
-      </w:r>
-    </w:p>
-    <w:p>
-      <w:pPr>
-        <w:spacing w:after="160" w:line="259" w:lineRule="auto"/>
-        <w:rPr>
-          <w:rFonts w:ascii="Calibri" w:eastAsia="Calibri" w:hAnsi="Calibri" w:cs="Calibri"/>
-        </w:rPr>
-      </w:pPr>
-      <w:r>
-        <w:rPr>
-          <w:rFonts w:ascii="Calibri" w:eastAsia="Calibri" w:hAnsi="Calibri" w:cs="Calibri"/>
-        </w:rPr>
-        <w:t>2. Point of Sale (POS) Systems</w:t>
+        <w:t xml:space="preserve">•Integration Points: Currently operates in standalone mode, potential integration with the </w:t>
+      </w:r>
+      <w:r>
+        <w:rPr>
+          <w:rFonts w:ascii="Calibri" w:eastAsia="Calibri" w:hAnsi="Calibri" w:cs="Calibri"/>
+        </w:rPr>
+        <w:t>customer database, inventory, and existing ERP and CRM systems.</w:t>
       </w:r>
     </w:p>
     <w:p>
@@ -4711,13 +4805,7 @@
         <w:rPr>
           <w:rFonts w:ascii="Calibri" w:eastAsia="Calibri" w:hAnsi="Calibri" w:cs="Calibri"/>
         </w:rPr>
-        <w:t>Organization</w:t>
-      </w:r>
-      <w:r>
-        <w:rPr>
-          <w:rFonts w:ascii="Calibri" w:eastAsia="Calibri" w:hAnsi="Calibri" w:cs="Calibri"/>
-        </w:rPr>
-        <w:t xml:space="preserve"> Name:</w:t>
+        <w:t>Organization Name:</w:t>
       </w:r>
     </w:p>
     <w:p>
@@ -4773,13 +4861,7 @@
         <w:rPr>
           <w:rFonts w:ascii="Calibri" w:eastAsia="Calibri" w:hAnsi="Calibri" w:cs="Calibri"/>
         </w:rPr>
-        <w:t>Organization</w:t>
-      </w:r>
-      <w:r>
-        <w:rPr>
-          <w:rFonts w:ascii="Calibri" w:eastAsia="Calibri" w:hAnsi="Calibri" w:cs="Calibri"/>
-        </w:rPr>
-        <w:t xml:space="preserve"> Name:</w:t>
+        <w:t>Organization Name:</w:t>
       </w:r>
     </w:p>
     <w:p>
@@ -4809,6 +4891,178 @@
         </w:rPr>
         <w:t>Project Overview:</w:t>
       </w:r>
+    </w:p>
+    <w:p>
+      <w:pPr>
+        <w:spacing w:after="160" w:line="259" w:lineRule="auto"/>
+        <w:rPr>
+          <w:rFonts w:ascii="Calibri" w:eastAsia="Calibri" w:hAnsi="Calibri" w:cs="Calibri"/>
+        </w:rPr>
+      </w:pPr>
+    </w:p>
+    <w:p>
+      <w:pPr>
+        <w:rPr>
+          <w:rFonts w:ascii="Calibri" w:eastAsia="Calibri" w:hAnsi="Calibri" w:cs="Calibri"/>
+        </w:rPr>
+      </w:pPr>
+      <w:r>
+        <w:rPr>
+          <w:rFonts w:ascii="Calibri" w:eastAsia="Calibri" w:hAnsi="Calibri" w:cs="Calibri"/>
+        </w:rPr>
+        <w:br w:type="page"/>
+      </w:r>
+    </w:p>
+    <w:p>
+      <w:pPr>
+        <w:spacing w:after="160" w:line="259" w:lineRule="auto"/>
+        <w:rPr>
+          <w:rFonts w:ascii="Calibri" w:eastAsia="Calibri" w:hAnsi="Calibri" w:cs="Calibri"/>
+        </w:rPr>
+      </w:pPr>
+      <w:r>
+        <w:rPr>
+          <w:rFonts w:ascii="Calibri" w:eastAsia="Calibri" w:hAnsi="Calibri" w:cs="Calibri"/>
+        </w:rPr>
+        <w:lastRenderedPageBreak/>
+        <w:t xml:space="preserve">Appendix </w:t>
+      </w:r>
+      <w:r>
+        <w:rPr>
+          <w:rFonts w:ascii="Calibri" w:eastAsia="Calibri" w:hAnsi="Calibri" w:cs="Calibri"/>
+        </w:rPr>
+        <w:t>D</w:t>
+      </w:r>
+      <w:r>
+        <w:rPr>
+          <w:rFonts w:ascii="Calibri" w:eastAsia="Calibri" w:hAnsi="Calibri" w:cs="Calibri"/>
+        </w:rPr>
+        <w:t xml:space="preserve">: </w:t>
+      </w:r>
+      <w:r>
+        <w:rPr>
+          <w:rFonts w:ascii="Calibri" w:eastAsia="Calibri" w:hAnsi="Calibri" w:cs="Calibri"/>
+        </w:rPr>
+        <w:t>Minimum Viable Product (MVP) For First Release June 30, 2024</w:t>
+      </w:r>
+    </w:p>
+    <w:p>
+      <w:pPr>
+        <w:spacing w:after="160" w:line="259" w:lineRule="auto"/>
+        <w:rPr>
+          <w:rFonts w:ascii="Calibri" w:eastAsia="Calibri" w:hAnsi="Calibri" w:cs="Calibri"/>
+        </w:rPr>
+      </w:pPr>
+      <w:r>
+        <w:rPr>
+          <w:rFonts w:ascii="Calibri" w:eastAsia="Calibri" w:hAnsi="Calibri" w:cs="Calibri"/>
+        </w:rPr>
+        <w:t>Minimum Viable Product should contain:</w:t>
+      </w:r>
+    </w:p>
+    <w:p>
+      <w:pPr>
+        <w:spacing w:after="160" w:line="259" w:lineRule="auto"/>
+        <w:rPr>
+          <w:rFonts w:ascii="Calibri" w:eastAsia="Calibri" w:hAnsi="Calibri" w:cs="Calibri"/>
+        </w:rPr>
+      </w:pPr>
+      <w:r>
+        <w:rPr>
+          <w:rFonts w:ascii="Calibri" w:eastAsia="Calibri" w:hAnsi="Calibri" w:cs="Calibri"/>
+        </w:rPr>
+        <w:t xml:space="preserve">Representation of </w:t>
+      </w:r>
+      <w:r>
+        <w:rPr>
+          <w:rFonts w:ascii="Calibri" w:eastAsia="Calibri" w:hAnsi="Calibri" w:cs="Calibri"/>
+        </w:rPr>
+        <w:t xml:space="preserve">browser-based </w:t>
+      </w:r>
+      <w:r>
+        <w:rPr>
+          <w:rFonts w:ascii="Calibri" w:eastAsia="Calibri" w:hAnsi="Calibri" w:cs="Calibri"/>
+        </w:rPr>
+        <w:t>POS system demonstrating inclusion of loyalty program information for the customer (presumably tracked by the customer phone number or some other unique ID).</w:t>
+      </w:r>
+    </w:p>
+    <w:p>
+      <w:pPr>
+        <w:spacing w:after="160" w:line="259" w:lineRule="auto"/>
+        <w:rPr>
+          <w:rFonts w:ascii="Calibri" w:eastAsia="Calibri" w:hAnsi="Calibri" w:cs="Calibri"/>
+        </w:rPr>
+      </w:pPr>
+      <w:r>
+        <w:rPr>
+          <w:rFonts w:ascii="Calibri" w:eastAsia="Calibri" w:hAnsi="Calibri" w:cs="Calibri"/>
+        </w:rPr>
+        <w:t>Representation of POS system with availability to enter and include pay-forward payments and a way to view and utilize the balance for purchases by customers asking to receive product paid for by the pay-forward pool.</w:t>
+      </w:r>
+    </w:p>
+    <w:p>
+      <w:pPr>
+        <w:spacing w:after="160" w:line="259" w:lineRule="auto"/>
+        <w:rPr>
+          <w:rFonts w:ascii="Calibri" w:eastAsia="Calibri" w:hAnsi="Calibri" w:cs="Calibri"/>
+        </w:rPr>
+      </w:pPr>
+      <w:r>
+        <w:rPr>
+          <w:rFonts w:ascii="Calibri" w:eastAsia="Calibri" w:hAnsi="Calibri" w:cs="Calibri"/>
+        </w:rPr>
+        <w:t>Sample inventory screens showing current stock levels.</w:t>
+      </w:r>
+      <w:r>
+        <w:rPr>
+          <w:rFonts w:ascii="Calibri" w:eastAsia="Calibri" w:hAnsi="Calibri" w:cs="Calibri"/>
+        </w:rPr>
+        <w:t xml:space="preserve"> Ability to enter new inventory and display updated inventory levels. When inventory is pulled from stock for production of product, inventory levels should be reduced.</w:t>
+      </w:r>
+    </w:p>
+    <w:p>
+      <w:pPr>
+        <w:spacing w:after="160" w:line="259" w:lineRule="auto"/>
+        <w:rPr>
+          <w:rFonts w:ascii="Calibri" w:eastAsia="Calibri" w:hAnsi="Calibri" w:cs="Calibri"/>
+        </w:rPr>
+      </w:pPr>
+      <w:r>
+        <w:rPr>
+          <w:rFonts w:ascii="Calibri" w:eastAsia="Calibri" w:hAnsi="Calibri" w:cs="Calibri"/>
+        </w:rPr>
+        <w:t>Login and basic security dialogs for employee and management logins with tracking of time in and out for security (not timekeeping) purposes.</w:t>
+      </w:r>
+    </w:p>
+    <w:p>
+      <w:pPr>
+        <w:spacing w:after="160" w:line="259" w:lineRule="auto"/>
+        <w:rPr>
+          <w:rFonts w:ascii="Calibri" w:eastAsia="Calibri" w:hAnsi="Calibri" w:cs="Calibri"/>
+        </w:rPr>
+      </w:pPr>
+      <w:r>
+        <w:rPr>
+          <w:rFonts w:ascii="Calibri" w:eastAsia="Calibri" w:hAnsi="Calibri" w:cs="Calibri"/>
+        </w:rPr>
+        <w:t>Transaction logs for both sales and inventory changes.</w:t>
+      </w:r>
+    </w:p>
+    <w:p>
+      <w:pPr>
+        <w:spacing w:after="160" w:line="259" w:lineRule="auto"/>
+        <w:rPr>
+          <w:rFonts w:ascii="Calibri" w:eastAsia="Calibri" w:hAnsi="Calibri" w:cs="Calibri"/>
+        </w:rPr>
+      </w:pPr>
+    </w:p>
+    <w:p>
+      <w:pPr>
+        <w:spacing w:after="160" w:line="259" w:lineRule="auto"/>
+        <w:rPr>
+          <w:rFonts w:ascii="Calibri" w:eastAsia="Calibri" w:hAnsi="Calibri" w:cs="Calibri"/>
+        </w:rPr>
+      </w:pPr>
     </w:p>
     <w:p/>
     <w:sectPr>

</xml_diff>